<commit_message>
push code lab2 - buffer
</commit_message>
<xml_diff>
--- a/operating_system/OSVunarablelity.docx
+++ b/operating_system/OSVunarablelity.docx
@@ -44,13 +44,14 @@
       </w:pPr>
       <w:r>
         <w:rPr>
-          <w:rFonts w:ascii="Open Sans" w:eastAsia="Times New Roman" w:hAnsi="Open Sans" w:cs="Open Sans"/>
-          <w:color w:val="1B1B1B"/>
-          <w:spacing w:val="-1"/>
-          <w:sz w:val="27"/>
-          <w:szCs w:val="27"/>
-        </w:rPr>
-        <w:t>Khai thác lỗi tràn bộ đệm được biết đến đầu năm 1988, và đến năm 1996 đã có bài hướng dẫn từng bước cho việc khai thác các lỗ hổng tràn bộ đệm trên stack. Lỗi tràn bộ đệm là khi bộ nhớ bị ghi đè nhiều lần trên ngăn xếp. Thông thường nó xảy ra do người dùng gởi một lượng lớn dữ liệu đến server ứng dụng, kết quả là dữ liệu đó sẽ đè lên các vị trí bộ nhớ liên kề.</w:t>
+          <w:rFonts w:ascii="Open Sans" w:hAnsi="Open Sans" w:cs="Open Sans"/>
+          <w:color w:val="1B1B1B"/>
+          <w:spacing w:val="-1"/>
+          <w:sz w:val="27"/>
+          <w:szCs w:val="27"/>
+          <w:shd w:val="clear" w:color="auto" w:fill="FFFFFF"/>
+        </w:rPr>
+        <w:t>Lỗi tràn bộ đệm (Buffer Overflow) là một điều kiện bất thường khi tiến trình lưu trữ dữ liệu vượt ra ngoài biên của bộ nhớ đệm có chiều dài cố định. Kết quả là dữ liệu có thể đè lên các bộ nhớ liền kề. Dữ liệu bị ghi đè có thể bao gồm các bộ nhớ đệm khác, các biến và dữ liệu điều khiển luồng chảy của cả chương trình (program flow control).</w:t>
       </w:r>
     </w:p>
     <w:p>
@@ -74,6 +75,30 @@
           <w:sz w:val="27"/>
           <w:szCs w:val="27"/>
         </w:rPr>
+        <w:t>Lỗi tràn bộ đệm là khi bộ nhớ bị ghi đè nhiều lần trên ngăn xếp. Thông thường nó xảy ra do người dùng gởi một lượng lớn dữ liệu đến server ứng dụng, kết quả là dữ liệu đó sẽ đè lên các vị trí bộ nhớ liên kề.</w:t>
+      </w:r>
+    </w:p>
+    <w:p>
+      <w:pPr>
+        <w:shd w:val="clear" w:color="auto" w:fill="FFFFFF"/>
+        <w:spacing w:before="360" w:after="0" w:line="240" w:lineRule="auto"/>
+        <w:ind w:left="720"/>
+        <w:rPr>
+          <w:rFonts w:ascii="Open Sans" w:eastAsia="Times New Roman" w:hAnsi="Open Sans" w:cs="Open Sans"/>
+          <w:color w:val="1B1B1B"/>
+          <w:spacing w:val="-1"/>
+          <w:sz w:val="27"/>
+          <w:szCs w:val="27"/>
+        </w:rPr>
+      </w:pPr>
+      <w:r>
+        <w:rPr>
+          <w:rFonts w:ascii="Open Sans" w:eastAsia="Times New Roman" w:hAnsi="Open Sans" w:cs="Open Sans"/>
+          <w:color w:val="1B1B1B"/>
+          <w:spacing w:val="-1"/>
+          <w:sz w:val="27"/>
+          <w:szCs w:val="27"/>
+        </w:rPr>
         <w:t>Tấn công buffer overflow có nguyên nhân gần giống với tấn SQL Injection , khi người dùng hay hacker cung cấp các biên đầu vào hay dữ liệu vượt quá khả năng xử lý của chương trình làm cho hệ thống bị treo, dẫn tới từ chối dịch vụ hay có khả năng bị các hacker lợi dựng chèn các chỉ thị trái phép nhằm thực hiện các đoạn mã nguy hiểm từ xa. Nguyên nhân chính có thể là do:</w:t>
       </w:r>
     </w:p>
@@ -125,6 +150,32 @@
           <w:szCs w:val="27"/>
         </w:rPr>
         <w:t>Các ngôn ngữ lập trình, như C bản thân nó đã tiềm ẩn các lỗi mà hacker có thể khai thác. Trong C còn có các hàm không kiểm tra những buffer được cấp phát trên stack có kích thước lớn hơn dữ liệu được copy và bộ đệm hay không.</w:t>
+      </w:r>
+    </w:p>
+    <w:p>
+      <w:pPr>
+        <w:pStyle w:val="ListParagraph"/>
+        <w:numPr>
+          <w:ilvl w:val="1"/>
+          <w:numId w:val="1"/>
+        </w:numPr>
+        <w:shd w:val="clear" w:color="auto" w:fill="FFFFFF"/>
+        <w:spacing w:before="100" w:beforeAutospacing="1" w:after="120" w:line="240" w:lineRule="auto"/>
+        <w:rPr>
+          <w:rFonts w:ascii="Open Sans" w:eastAsia="Times New Roman" w:hAnsi="Open Sans" w:cs="Open Sans"/>
+          <w:color w:val="292B2C"/>
+          <w:sz w:val="27"/>
+          <w:szCs w:val="27"/>
+        </w:rPr>
+      </w:pPr>
+      <w:r>
+        <w:rPr>
+          <w:rFonts w:ascii="Open Sans" w:eastAsia="Times New Roman" w:hAnsi="Open Sans" w:cs="Open Sans"/>
+          <w:color w:val="292B2C"/>
+          <w:sz w:val="27"/>
+          <w:szCs w:val="27"/>
+        </w:rPr>
+        <w:t>Các phương thức strcat(), strcpy(), sprintf(), bcopy(), gets(), canf() trong ngôn ngữ C có thể được khai thác vì các hàm này không kiểm tra những buffer được cấp phát trên stack có kích thước lớn hơn dữ liệu được copy vào buffer hay không.</w:t>
       </w:r>
     </w:p>
     <w:p>
@@ -1000,6 +1051,155 @@
 <file path=word/numbering.xml><?xml version="1.0" encoding="utf-8"?>
 <w:numbering xmlns:wpc="http://schemas.microsoft.com/office/word/2010/wordprocessingCanvas" xmlns:cx="http://schemas.microsoft.com/office/drawing/2014/chartex" xmlns:cx1="http://schemas.microsoft.com/office/drawing/2015/9/8/chartex" xmlns:cx2="http://schemas.microsoft.com/office/drawing/2015/10/21/chartex" xmlns:cx3="http://schemas.microsoft.com/office/drawing/2016/5/9/chartex" xmlns:cx4="http://schemas.microsoft.com/office/drawing/2016/5/10/chartex" xmlns:cx5="http://schemas.microsoft.com/office/drawing/2016/5/11/chartex" xmlns:cx6="http://schemas.microsoft.com/office/drawing/2016/5/12/chartex" xmlns:cx7="http://schemas.microsoft.com/office/drawing/2016/5/13/chartex" xmlns:cx8="http://schemas.microsoft.com/office/drawing/2016/5/14/chartex" xmlns:mc="http://schemas.openxmlformats.org/markup-compatibility/2006" xmlns:aink="http://schemas.microsoft.com/office/drawing/2016/ink" xmlns:am3d="http://schemas.microsoft.com/office/drawing/2017/model3d" xmlns:o="urn:schemas-microsoft-com:office:office" xmlns:r="http://schemas.openxmlformats.org/officeDocument/2006/relationships" xmlns:m="http://schemas.openxmlformats.org/officeDocument/2006/math" xmlns:v="urn:schemas-microsoft-com:vml" xmlns:wp14="http://schemas.microsoft.com/office/word/2010/wordprocessingDrawing" xmlns:wp="http://schemas.openxmlformats.org/drawingml/2006/wordprocessingDrawing" xmlns:w10="urn:schemas-microsoft-com:office:word" xmlns:w="http://schemas.openxmlformats.org/wordprocessingml/2006/main" xmlns:w14="http://schemas.microsoft.com/office/word/2010/wordml" xmlns:w15="http://schemas.microsoft.com/office/word/2012/wordml" xmlns:w16cex="http://schemas.microsoft.com/office/word/2018/wordml/cex" xmlns:w16cid="http://schemas.microsoft.com/office/word/2016/wordml/cid" xmlns:w16="http://schemas.microsoft.com/office/word/2018/wordml" xmlns:w16sdtdh="http://schemas.microsoft.com/office/word/2020/wordml/sdtdatahash" xmlns:w16se="http://schemas.microsoft.com/office/word/2015/wordml/symex" xmlns:wpg="http://schemas.microsoft.com/office/word/2010/wordprocessingGroup" xmlns:wpi="http://schemas.microsoft.com/office/word/2010/wordprocessingInk" xmlns:wne="http://schemas.microsoft.com/office/word/2006/wordml" xmlns:wps="http://schemas.microsoft.com/office/word/2010/wordprocessingShape" mc:Ignorable="w14 w15 w16se w16cid w16 w16cex w16sdtdh wp14">
   <w:abstractNum w:abstractNumId="0" w15:restartNumberingAfterBreak="0">
+    <w:nsid w:val="0BDA5AEB"/>
+    <w:multiLevelType w:val="multilevel"/>
+    <w:tmpl w:val="45287A1C"/>
+    <w:lvl w:ilvl="0">
+      <w:start w:val="1"/>
+      <w:numFmt w:val="bullet"/>
+      <w:lvlText w:val=""/>
+      <w:lvlJc w:val="left"/>
+      <w:pPr>
+        <w:tabs>
+          <w:tab w:val="num" w:pos="720"/>
+        </w:tabs>
+        <w:ind w:left="720" w:hanging="360"/>
+      </w:pPr>
+      <w:rPr>
+        <w:rFonts w:ascii="Symbol" w:hAnsi="Symbol" w:hint="default"/>
+        <w:sz w:val="20"/>
+      </w:rPr>
+    </w:lvl>
+    <w:lvl w:ilvl="1" w:tentative="1">
+      <w:start w:val="1"/>
+      <w:numFmt w:val="bullet"/>
+      <w:lvlText w:val="o"/>
+      <w:lvlJc w:val="left"/>
+      <w:pPr>
+        <w:tabs>
+          <w:tab w:val="num" w:pos="1440"/>
+        </w:tabs>
+        <w:ind w:left="1440" w:hanging="360"/>
+      </w:pPr>
+      <w:rPr>
+        <w:rFonts w:ascii="Courier New" w:hAnsi="Courier New" w:hint="default"/>
+        <w:sz w:val="20"/>
+      </w:rPr>
+    </w:lvl>
+    <w:lvl w:ilvl="2" w:tentative="1">
+      <w:start w:val="1"/>
+      <w:numFmt w:val="bullet"/>
+      <w:lvlText w:val=""/>
+      <w:lvlJc w:val="left"/>
+      <w:pPr>
+        <w:tabs>
+          <w:tab w:val="num" w:pos="2160"/>
+        </w:tabs>
+        <w:ind w:left="2160" w:hanging="360"/>
+      </w:pPr>
+      <w:rPr>
+        <w:rFonts w:ascii="Wingdings" w:hAnsi="Wingdings" w:hint="default"/>
+        <w:sz w:val="20"/>
+      </w:rPr>
+    </w:lvl>
+    <w:lvl w:ilvl="3" w:tentative="1">
+      <w:start w:val="1"/>
+      <w:numFmt w:val="bullet"/>
+      <w:lvlText w:val=""/>
+      <w:lvlJc w:val="left"/>
+      <w:pPr>
+        <w:tabs>
+          <w:tab w:val="num" w:pos="2880"/>
+        </w:tabs>
+        <w:ind w:left="2880" w:hanging="360"/>
+      </w:pPr>
+      <w:rPr>
+        <w:rFonts w:ascii="Wingdings" w:hAnsi="Wingdings" w:hint="default"/>
+        <w:sz w:val="20"/>
+      </w:rPr>
+    </w:lvl>
+    <w:lvl w:ilvl="4" w:tentative="1">
+      <w:start w:val="1"/>
+      <w:numFmt w:val="bullet"/>
+      <w:lvlText w:val=""/>
+      <w:lvlJc w:val="left"/>
+      <w:pPr>
+        <w:tabs>
+          <w:tab w:val="num" w:pos="3600"/>
+        </w:tabs>
+        <w:ind w:left="3600" w:hanging="360"/>
+      </w:pPr>
+      <w:rPr>
+        <w:rFonts w:ascii="Wingdings" w:hAnsi="Wingdings" w:hint="default"/>
+        <w:sz w:val="20"/>
+      </w:rPr>
+    </w:lvl>
+    <w:lvl w:ilvl="5" w:tentative="1">
+      <w:start w:val="1"/>
+      <w:numFmt w:val="bullet"/>
+      <w:lvlText w:val=""/>
+      <w:lvlJc w:val="left"/>
+      <w:pPr>
+        <w:tabs>
+          <w:tab w:val="num" w:pos="4320"/>
+        </w:tabs>
+        <w:ind w:left="4320" w:hanging="360"/>
+      </w:pPr>
+      <w:rPr>
+        <w:rFonts w:ascii="Wingdings" w:hAnsi="Wingdings" w:hint="default"/>
+        <w:sz w:val="20"/>
+      </w:rPr>
+    </w:lvl>
+    <w:lvl w:ilvl="6" w:tentative="1">
+      <w:start w:val="1"/>
+      <w:numFmt w:val="bullet"/>
+      <w:lvlText w:val=""/>
+      <w:lvlJc w:val="left"/>
+      <w:pPr>
+        <w:tabs>
+          <w:tab w:val="num" w:pos="5040"/>
+        </w:tabs>
+        <w:ind w:left="5040" w:hanging="360"/>
+      </w:pPr>
+      <w:rPr>
+        <w:rFonts w:ascii="Wingdings" w:hAnsi="Wingdings" w:hint="default"/>
+        <w:sz w:val="20"/>
+      </w:rPr>
+    </w:lvl>
+    <w:lvl w:ilvl="7" w:tentative="1">
+      <w:start w:val="1"/>
+      <w:numFmt w:val="bullet"/>
+      <w:lvlText w:val=""/>
+      <w:lvlJc w:val="left"/>
+      <w:pPr>
+        <w:tabs>
+          <w:tab w:val="num" w:pos="5760"/>
+        </w:tabs>
+        <w:ind w:left="5760" w:hanging="360"/>
+      </w:pPr>
+      <w:rPr>
+        <w:rFonts w:ascii="Wingdings" w:hAnsi="Wingdings" w:hint="default"/>
+        <w:sz w:val="20"/>
+      </w:rPr>
+    </w:lvl>
+    <w:lvl w:ilvl="8" w:tentative="1">
+      <w:start w:val="1"/>
+      <w:numFmt w:val="bullet"/>
+      <w:lvlText w:val=""/>
+      <w:lvlJc w:val="left"/>
+      <w:pPr>
+        <w:tabs>
+          <w:tab w:val="num" w:pos="6480"/>
+        </w:tabs>
+        <w:ind w:left="6480" w:hanging="360"/>
+      </w:pPr>
+      <w:rPr>
+        <w:rFonts w:ascii="Wingdings" w:hAnsi="Wingdings" w:hint="default"/>
+        <w:sz w:val="20"/>
+      </w:rPr>
+    </w:lvl>
+  </w:abstractNum>
+  <w:abstractNum w:abstractNumId="1" w15:restartNumberingAfterBreak="0">
     <w:nsid w:val="4BA12D63"/>
     <w:multiLevelType w:val="multilevel"/>
     <w:tmpl w:val="CE9CD754"/>
@@ -1148,7 +1348,7 @@
       </w:rPr>
     </w:lvl>
   </w:abstractNum>
-  <w:abstractNum w:abstractNumId="1" w15:restartNumberingAfterBreak="0">
+  <w:abstractNum w:abstractNumId="2" w15:restartNumberingAfterBreak="0">
     <w:nsid w:val="6E7C4AE9"/>
     <w:multiLevelType w:val="multilevel"/>
     <w:tmpl w:val="2CA06E4A"/>
@@ -1270,9 +1470,12 @@
     </w:lvl>
   </w:abstractNum>
   <w:num w:numId="1">
+    <w:abstractNumId w:val="2"/>
+  </w:num>
+  <w:num w:numId="2">
     <w:abstractNumId w:val="1"/>
   </w:num>
-  <w:num w:numId="2">
+  <w:num w:numId="3">
     <w:abstractNumId w:val="0"/>
   </w:num>
 </w:numbering>
@@ -1720,6 +1923,17 @@
       <w:szCs w:val="24"/>
     </w:rPr>
   </w:style>
+  <w:style w:type="paragraph" w:styleId="ListParagraph">
+    <w:name w:val="List Paragraph"/>
+    <w:basedOn w:val="Normal"/>
+    <w:uiPriority w:val="34"/>
+    <w:qFormat/>
+    <w:rsid w:val="00FC0012"/>
+    <w:pPr>
+      <w:ind w:left="720"/>
+      <w:contextualSpacing/>
+    </w:pPr>
+  </w:style>
 </w:styles>
 </file>
 

</xml_diff>